<commit_message>
MAJ cahier des charges et liste de composants
</commit_message>
<xml_diff>
--- a/Cahier des charges.docx
+++ b/Cahier des charges.docx
@@ -57,7 +57,7 @@
                   </w:tcPr>
                   <w:p>
                     <w:pPr>
-                      <w:pStyle w:val="Sansinterligne"/>
+                      <w:pStyle w:val="NoSpacing"/>
                       <w:rPr>
                         <w:color w:val="B3186D" w:themeColor="accent1" w:themeShade="BF"/>
                         <w:sz w:val="24"/>
@@ -101,7 +101,7 @@
                 <w:sdtContent>
                   <w:p>
                     <w:pPr>
-                      <w:pStyle w:val="Sansinterligne"/>
+                      <w:pStyle w:val="NoSpacing"/>
                       <w:spacing w:line="216" w:lineRule="auto"/>
                       <w:rPr>
                         <w:rFonts w:asciiTheme="majorHAnsi" w:eastAsiaTheme="majorEastAsia" w:hAnsiTheme="majorHAnsi" w:cstheme="majorBidi"/>
@@ -155,7 +155,7 @@
                   </w:tcPr>
                   <w:p>
                     <w:pPr>
-                      <w:pStyle w:val="Sansinterligne"/>
+                      <w:pStyle w:val="NoSpacing"/>
                       <w:rPr>
                         <w:color w:val="B3186D" w:themeColor="accent1" w:themeShade="BF"/>
                         <w:sz w:val="32"/>
@@ -239,7 +239,7 @@
                 <w:sdtContent>
                   <w:p>
                     <w:pPr>
-                      <w:pStyle w:val="Sansinterligne"/>
+                      <w:pStyle w:val="NoSpacing"/>
                       <w:jc w:val="right"/>
                       <w:rPr>
                         <w:color w:val="E32D91" w:themeColor="accent1"/>
@@ -276,7 +276,7 @@
               </w:sdt>
               <w:p>
                 <w:pPr>
-                  <w:pStyle w:val="Sansinterligne"/>
+                  <w:pStyle w:val="NoSpacing"/>
                   <w:jc w:val="right"/>
                   <w:rPr>
                     <w:color w:val="E32D91" w:themeColor="accent1"/>
@@ -386,7 +386,7 @@
               </w:p>
               <w:p>
                 <w:pPr>
-                  <w:pStyle w:val="Sansinterligne"/>
+                  <w:pStyle w:val="NoSpacing"/>
                   <w:rPr>
                     <w:color w:val="E32D91" w:themeColor="accent1"/>
                   </w:rPr>
@@ -402,86 +402,7 @@
         </w:p>
       </w:sdtContent>
     </w:sdt>
-    <w:p>
-      <w:pPr>
-        <w:pStyle w:val="Titre1"/>
-        <w:numPr>
-          <w:ilvl w:val="0"/>
-          <w:numId w:val="0"/>
-        </w:numPr>
-        <w:ind w:left="360" w:hanging="360"/>
-      </w:pPr>
-      <w:bookmarkStart w:id="1" w:name="_Toc138176309"/>
-      <w:r>
-        <w:lastRenderedPageBreak/>
-        <w:t>Avant-propos</w:t>
-      </w:r>
-      <w:r>
-        <w:rPr>
-          <w:rStyle w:val="Appelnotedebasdep"/>
-        </w:rPr>
-        <w:footnoteReference w:id="1"/>
-      </w:r>
-      <w:bookmarkEnd w:id="1"/>
-    </w:p>
-    <w:p>
-      <w:pPr>
-        <w:pStyle w:val="Paragraphedeliste"/>
-      </w:pPr>
-      <w:r>
-        <w:t>Le cahier des charges</w:t>
-      </w:r>
-      <w:r>
-        <w:t xml:space="preserve"> (CDC)</w:t>
-      </w:r>
-      <w:r>
-        <w:t xml:space="preserve"> du projet est rédigé par l’équipe projet sous la responsabilité d</w:t>
-      </w:r>
-      <w:r>
-        <w:t>u chef.fe de projet. Ce document est à rédiger pendant la phase d’avant-projet pour décrire les objectifs du projet (le Quoi ?) et la façon de les mener à bien (le Comment ? et le Qui ?).</w:t>
-      </w:r>
-      <w:r>
-        <w:t xml:space="preserve"> Pour ce second point, un dossier organisationnel peut être adossé au CDC en phase de planification. </w:t>
-      </w:r>
-    </w:p>
-    <w:p>
-      <w:pPr>
-        <w:pStyle w:val="Paragraphedeliste"/>
-      </w:pPr>
-      <w:r>
-        <w:t>Plus précisément, le CDC est la traduction, sous forme écrite et claire, des besoins du client en termes de fonctions, de services, et de contraintes.</w:t>
-      </w:r>
-      <w:r>
-        <w:t xml:space="preserve"> S’il est rédigé par l’équipe exécutant le projet, cette dernière peut s’appuyer sur la fiche projet (dite </w:t>
-      </w:r>
-      <w:r>
-        <w:t xml:space="preserve">parfois </w:t>
-      </w:r>
-      <w:r>
-        <w:t>de pré-instruction) du client.</w:t>
-      </w:r>
-      <w:r>
-        <w:t xml:space="preserve"> Le CDC peut soit imposer une solution technique détaillée, soit décrire uniquement les fonctions souhaitées en laissant le choix de la solution à adopter.</w:t>
-      </w:r>
-    </w:p>
-    <w:p>
-      <w:pPr>
-        <w:pStyle w:val="Paragraphedeliste"/>
-      </w:pPr>
-      <w:r>
-        <w:t>Le CDC se décompose en plusieurs parties :</w:t>
-      </w:r>
-      <w:r>
-        <w:t xml:space="preserve"> le contexte du projet,</w:t>
-      </w:r>
-      <w:r>
-        <w:t xml:space="preserve"> l’analyse du besoin du client, le cahier des charges fonctionnel.</w:t>
-      </w:r>
-      <w:r>
-        <w:t xml:space="preserve"> Il peut être complété d’éléments détaillant les facteurs de risque et de succès du projet, ainsi que le budget le cas échéant.</w:t>
-      </w:r>
-    </w:p>
-    <w:bookmarkStart w:id="2" w:name="_Toc138176310" w:displacedByCustomXml="next"/>
+    <w:bookmarkStart w:id="1" w:name="_Toc180922171" w:displacedByCustomXml="next"/>
     <w:sdt>
       <w:sdtPr>
         <w:rPr>
@@ -505,7 +426,7 @@
       <w:sdtContent>
         <w:p>
           <w:pPr>
-            <w:pStyle w:val="Titre1"/>
+            <w:pStyle w:val="Heading1"/>
             <w:numPr>
               <w:ilvl w:val="0"/>
               <w:numId w:val="0"/>
@@ -515,17 +436,19 @@
           <w:r>
             <w:t>Table des matières</w:t>
           </w:r>
-          <w:bookmarkEnd w:id="2"/>
+          <w:bookmarkEnd w:id="1"/>
         </w:p>
         <w:p>
           <w:pPr>
-            <w:pStyle w:val="TM1"/>
+            <w:pStyle w:val="TOC1"/>
             <w:tabs>
               <w:tab w:val="right" w:leader="dot" w:pos="9062"/>
             </w:tabs>
             <w:rPr>
               <w:rFonts w:eastAsiaTheme="minorEastAsia"/>
               <w:noProof/>
+              <w:sz w:val="24"/>
+              <w:szCs w:val="24"/>
               <w:lang w:eastAsia="fr-FR"/>
             </w:rPr>
           </w:pPr>
@@ -538,13 +461,13 @@
           <w:r>
             <w:fldChar w:fldCharType="separate"/>
           </w:r>
-          <w:hyperlink w:anchor="_Toc138176309" w:history="1">
-            <w:r>
-              <w:rPr>
-                <w:rStyle w:val="Lienhypertexte"/>
-                <w:noProof/>
-              </w:rPr>
-              <w:t>Avant-propos</w:t>
+          <w:hyperlink w:anchor="_Toc180922171" w:history="1">
+            <w:r>
+              <w:rPr>
+                <w:rStyle w:val="Hyperlink"/>
+                <w:noProof/>
+              </w:rPr>
+              <w:t>Table des matières</w:t>
             </w:r>
             <w:r>
               <w:rPr>
@@ -565,7 +488,7 @@
                 <w:noProof/>
                 <w:webHidden/>
               </w:rPr>
-              <w:instrText xml:space="preserve"> PAGEREF _Toc138176309 \h </w:instrText>
+              <w:instrText xml:space="preserve"> PAGEREF _Toc180922171 \h </w:instrText>
             </w:r>
             <w:r>
               <w:rPr>
@@ -598,33 +521,53 @@
         </w:p>
         <w:p>
           <w:pPr>
-            <w:pStyle w:val="TM1"/>
+            <w:pStyle w:val="TOC1"/>
             <w:tabs>
+              <w:tab w:val="left" w:pos="480"/>
               <w:tab w:val="right" w:leader="dot" w:pos="9062"/>
             </w:tabs>
             <w:rPr>
               <w:rFonts w:eastAsiaTheme="minorEastAsia"/>
               <w:noProof/>
+              <w:sz w:val="24"/>
+              <w:szCs w:val="24"/>
               <w:lang w:eastAsia="fr-FR"/>
             </w:rPr>
           </w:pPr>
-          <w:hyperlink w:anchor="_Toc138176310" w:history="1">
-            <w:r>
-              <w:rPr>
-                <w:rStyle w:val="Lienhypertexte"/>
-                <w:noProof/>
-              </w:rPr>
-              <w:t>Table des matières</w:t>
-            </w:r>
-            <w:r>
-              <w:rPr>
-                <w:noProof/>
-                <w:webHidden/>
+          <w:hyperlink w:anchor="_Toc180922172" w:history="1">
+            <w:r>
+              <w:rPr>
+                <w:rStyle w:val="Hyperlink"/>
+                <w:noProof/>
+              </w:rPr>
+              <w:t>1.</w:t>
+            </w:r>
+            <w:r>
+              <w:rPr>
+                <w:rFonts w:eastAsiaTheme="minorEastAsia"/>
+                <w:noProof/>
+                <w:sz w:val="24"/>
+                <w:szCs w:val="24"/>
+                <w:lang w:eastAsia="fr-FR"/>
               </w:rPr>
               <w:tab/>
             </w:r>
             <w:r>
               <w:rPr>
+                <w:rStyle w:val="Hyperlink"/>
+                <w:noProof/>
+              </w:rPr>
+              <w:t>Contexte du projet</w:t>
+            </w:r>
+            <w:r>
+              <w:rPr>
+                <w:noProof/>
+                <w:webHidden/>
+              </w:rPr>
+              <w:tab/>
+            </w:r>
+            <w:r>
+              <w:rPr>
                 <w:noProof/>
                 <w:webHidden/>
               </w:rPr>
@@ -635,7 +578,7 @@
                 <w:noProof/>
                 <w:webHidden/>
               </w:rPr>
-              <w:instrText xml:space="preserve"> PAGEREF _Toc138176310 \h </w:instrText>
+              <w:instrText xml:space="preserve"> PAGEREF _Toc180922172 \h </w:instrText>
             </w:r>
             <w:r>
               <w:rPr>
@@ -655,7 +598,7 @@
                 <w:noProof/>
                 <w:webHidden/>
               </w:rPr>
-              <w:t>1</w:t>
+              <w:t>2</w:t>
             </w:r>
             <w:r>
               <w:rPr>
@@ -668,39 +611,43 @@
         </w:p>
         <w:p>
           <w:pPr>
-            <w:pStyle w:val="TM1"/>
+            <w:pStyle w:val="TOC2"/>
             <w:tabs>
-              <w:tab w:val="left" w:pos="440"/>
+              <w:tab w:val="left" w:pos="960"/>
               <w:tab w:val="right" w:leader="dot" w:pos="9062"/>
             </w:tabs>
             <w:rPr>
               <w:rFonts w:eastAsiaTheme="minorEastAsia"/>
               <w:noProof/>
+              <w:sz w:val="24"/>
+              <w:szCs w:val="24"/>
               <w:lang w:eastAsia="fr-FR"/>
             </w:rPr>
           </w:pPr>
-          <w:hyperlink w:anchor="_Toc138176311" w:history="1">
-            <w:r>
-              <w:rPr>
-                <w:rStyle w:val="Lienhypertexte"/>
-                <w:noProof/>
-              </w:rPr>
-              <w:t>1.</w:t>
+          <w:hyperlink w:anchor="_Toc180922173" w:history="1">
+            <w:r>
+              <w:rPr>
+                <w:rStyle w:val="Hyperlink"/>
+                <w:noProof/>
+              </w:rPr>
+              <w:t>1.1.</w:t>
             </w:r>
             <w:r>
               <w:rPr>
                 <w:rFonts w:eastAsiaTheme="minorEastAsia"/>
                 <w:noProof/>
+                <w:sz w:val="24"/>
+                <w:szCs w:val="24"/>
                 <w:lang w:eastAsia="fr-FR"/>
               </w:rPr>
               <w:tab/>
             </w:r>
             <w:r>
               <w:rPr>
-                <w:rStyle w:val="Lienhypertexte"/>
-                <w:noProof/>
-              </w:rPr>
-              <w:t>Contexte du projet</w:t>
+                <w:rStyle w:val="Hyperlink"/>
+                <w:noProof/>
+              </w:rPr>
+              <w:t>Situation et description</w:t>
             </w:r>
             <w:r>
               <w:rPr>
@@ -721,7 +668,7 @@
                 <w:noProof/>
                 <w:webHidden/>
               </w:rPr>
-              <w:instrText xml:space="preserve"> PAGEREF _Toc138176311 \h </w:instrText>
+              <w:instrText xml:space="preserve"> PAGEREF _Toc180922173 \h </w:instrText>
             </w:r>
             <w:r>
               <w:rPr>
@@ -754,39 +701,43 @@
         </w:p>
         <w:p>
           <w:pPr>
-            <w:pStyle w:val="TM2"/>
+            <w:pStyle w:val="TOC2"/>
             <w:tabs>
-              <w:tab w:val="left" w:pos="880"/>
+              <w:tab w:val="left" w:pos="960"/>
               <w:tab w:val="right" w:leader="dot" w:pos="9062"/>
             </w:tabs>
             <w:rPr>
               <w:rFonts w:eastAsiaTheme="minorEastAsia"/>
               <w:noProof/>
+              <w:sz w:val="24"/>
+              <w:szCs w:val="24"/>
               <w:lang w:eastAsia="fr-FR"/>
             </w:rPr>
           </w:pPr>
-          <w:hyperlink w:anchor="_Toc138176312" w:history="1">
-            <w:r>
-              <w:rPr>
-                <w:rStyle w:val="Lienhypertexte"/>
-                <w:noProof/>
-              </w:rPr>
-              <w:t>1.1.</w:t>
+          <w:hyperlink w:anchor="_Toc180922174" w:history="1">
+            <w:r>
+              <w:rPr>
+                <w:rStyle w:val="Hyperlink"/>
+                <w:noProof/>
+              </w:rPr>
+              <w:t>1.2.</w:t>
             </w:r>
             <w:r>
               <w:rPr>
                 <w:rFonts w:eastAsiaTheme="minorEastAsia"/>
                 <w:noProof/>
+                <w:sz w:val="24"/>
+                <w:szCs w:val="24"/>
                 <w:lang w:eastAsia="fr-FR"/>
               </w:rPr>
               <w:tab/>
             </w:r>
             <w:r>
               <w:rPr>
-                <w:rStyle w:val="Lienhypertexte"/>
-                <w:noProof/>
-              </w:rPr>
-              <w:t>Situation et description</w:t>
+                <w:rStyle w:val="Hyperlink"/>
+                <w:noProof/>
+              </w:rPr>
+              <w:t>Enjeux</w:t>
             </w:r>
             <w:r>
               <w:rPr>
@@ -807,7 +758,7 @@
                 <w:noProof/>
                 <w:webHidden/>
               </w:rPr>
-              <w:instrText xml:space="preserve"> PAGEREF _Toc138176312 \h </w:instrText>
+              <w:instrText xml:space="preserve"> PAGEREF _Toc180922174 \h </w:instrText>
             </w:r>
             <w:r>
               <w:rPr>
@@ -840,39 +791,43 @@
         </w:p>
         <w:p>
           <w:pPr>
-            <w:pStyle w:val="TM2"/>
+            <w:pStyle w:val="TOC2"/>
             <w:tabs>
-              <w:tab w:val="left" w:pos="880"/>
+              <w:tab w:val="left" w:pos="960"/>
               <w:tab w:val="right" w:leader="dot" w:pos="9062"/>
             </w:tabs>
             <w:rPr>
               <w:rFonts w:eastAsiaTheme="minorEastAsia"/>
               <w:noProof/>
+              <w:sz w:val="24"/>
+              <w:szCs w:val="24"/>
               <w:lang w:eastAsia="fr-FR"/>
             </w:rPr>
           </w:pPr>
-          <w:hyperlink w:anchor="_Toc138176313" w:history="1">
-            <w:r>
-              <w:rPr>
-                <w:rStyle w:val="Lienhypertexte"/>
-                <w:noProof/>
-              </w:rPr>
-              <w:t>1.2.</w:t>
+          <w:hyperlink w:anchor="_Toc180922175" w:history="1">
+            <w:r>
+              <w:rPr>
+                <w:rStyle w:val="Hyperlink"/>
+                <w:noProof/>
+              </w:rPr>
+              <w:t>1.3.</w:t>
             </w:r>
             <w:r>
               <w:rPr>
                 <w:rFonts w:eastAsiaTheme="minorEastAsia"/>
                 <w:noProof/>
+                <w:sz w:val="24"/>
+                <w:szCs w:val="24"/>
                 <w:lang w:eastAsia="fr-FR"/>
               </w:rPr>
               <w:tab/>
             </w:r>
             <w:r>
               <w:rPr>
-                <w:rStyle w:val="Lienhypertexte"/>
-                <w:noProof/>
-              </w:rPr>
-              <w:t>Enjeux</w:t>
+                <w:rStyle w:val="Hyperlink"/>
+                <w:noProof/>
+              </w:rPr>
+              <w:t>Études déjà effectuées OU sur des sujets voisins ET suites prévues</w:t>
             </w:r>
             <w:r>
               <w:rPr>
@@ -893,7 +848,7 @@
                 <w:noProof/>
                 <w:webHidden/>
               </w:rPr>
-              <w:instrText xml:space="preserve"> PAGEREF _Toc138176313 \h </w:instrText>
+              <w:instrText xml:space="preserve"> PAGEREF _Toc180922175 \h </w:instrText>
             </w:r>
             <w:r>
               <w:rPr>
@@ -926,39 +881,43 @@
         </w:p>
         <w:p>
           <w:pPr>
-            <w:pStyle w:val="TM2"/>
+            <w:pStyle w:val="TOC2"/>
             <w:tabs>
-              <w:tab w:val="left" w:pos="880"/>
+              <w:tab w:val="left" w:pos="960"/>
               <w:tab w:val="right" w:leader="dot" w:pos="9062"/>
             </w:tabs>
             <w:rPr>
               <w:rFonts w:eastAsiaTheme="minorEastAsia"/>
               <w:noProof/>
+              <w:sz w:val="24"/>
+              <w:szCs w:val="24"/>
               <w:lang w:eastAsia="fr-FR"/>
             </w:rPr>
           </w:pPr>
-          <w:hyperlink w:anchor="_Toc138176314" w:history="1">
-            <w:r>
-              <w:rPr>
-                <w:rStyle w:val="Lienhypertexte"/>
-                <w:noProof/>
-              </w:rPr>
-              <w:t>1.3.</w:t>
+          <w:hyperlink w:anchor="_Toc180922176" w:history="1">
+            <w:r>
+              <w:rPr>
+                <w:rStyle w:val="Hyperlink"/>
+                <w:noProof/>
+              </w:rPr>
+              <w:t>1.4.</w:t>
             </w:r>
             <w:r>
               <w:rPr>
                 <w:rFonts w:eastAsiaTheme="minorEastAsia"/>
                 <w:noProof/>
+                <w:sz w:val="24"/>
+                <w:szCs w:val="24"/>
                 <w:lang w:eastAsia="fr-FR"/>
               </w:rPr>
               <w:tab/>
             </w:r>
             <w:r>
               <w:rPr>
-                <w:rStyle w:val="Lienhypertexte"/>
-                <w:noProof/>
-              </w:rPr>
-              <w:t>Études déjà effectuée OU sur des sujets voisins ET suites prévues</w:t>
+                <w:rStyle w:val="Hyperlink"/>
+                <w:noProof/>
+              </w:rPr>
+              <w:t>Objectifs du projet</w:t>
             </w:r>
             <w:r>
               <w:rPr>
@@ -979,7 +938,7 @@
                 <w:noProof/>
                 <w:webHidden/>
               </w:rPr>
-              <w:instrText xml:space="preserve"> PAGEREF _Toc138176314 \h </w:instrText>
+              <w:instrText xml:space="preserve"> PAGEREF _Toc180922176 \h </w:instrText>
             </w:r>
             <w:r>
               <w:rPr>
@@ -1012,39 +971,43 @@
         </w:p>
         <w:p>
           <w:pPr>
-            <w:pStyle w:val="TM2"/>
+            <w:pStyle w:val="TOC2"/>
             <w:tabs>
-              <w:tab w:val="left" w:pos="880"/>
+              <w:tab w:val="left" w:pos="960"/>
               <w:tab w:val="right" w:leader="dot" w:pos="9062"/>
             </w:tabs>
             <w:rPr>
               <w:rFonts w:eastAsiaTheme="minorEastAsia"/>
               <w:noProof/>
+              <w:sz w:val="24"/>
+              <w:szCs w:val="24"/>
               <w:lang w:eastAsia="fr-FR"/>
             </w:rPr>
           </w:pPr>
-          <w:hyperlink w:anchor="_Toc138176315" w:history="1">
-            <w:r>
-              <w:rPr>
-                <w:rStyle w:val="Lienhypertexte"/>
-                <w:noProof/>
-              </w:rPr>
-              <w:t>1.4.</w:t>
+          <w:hyperlink w:anchor="_Toc180922177" w:history="1">
+            <w:r>
+              <w:rPr>
+                <w:rStyle w:val="Hyperlink"/>
+                <w:noProof/>
+              </w:rPr>
+              <w:t>1.5.</w:t>
             </w:r>
             <w:r>
               <w:rPr>
                 <w:rFonts w:eastAsiaTheme="minorEastAsia"/>
                 <w:noProof/>
+                <w:sz w:val="24"/>
+                <w:szCs w:val="24"/>
                 <w:lang w:eastAsia="fr-FR"/>
               </w:rPr>
               <w:tab/>
             </w:r>
             <w:r>
               <w:rPr>
-                <w:rStyle w:val="Lienhypertexte"/>
-                <w:noProof/>
-              </w:rPr>
-              <w:t>Objectifs du projet</w:t>
+                <w:rStyle w:val="Hyperlink"/>
+                <w:noProof/>
+              </w:rPr>
+              <w:t>Nature des prestations demandées</w:t>
             </w:r>
             <w:r>
               <w:rPr>
@@ -1065,7 +1028,7 @@
                 <w:noProof/>
                 <w:webHidden/>
               </w:rPr>
-              <w:instrText xml:space="preserve"> PAGEREF _Toc138176315 \h </w:instrText>
+              <w:instrText xml:space="preserve"> PAGEREF _Toc180922177 \h </w:instrText>
             </w:r>
             <w:r>
               <w:rPr>
@@ -1098,39 +1061,43 @@
         </w:p>
         <w:p>
           <w:pPr>
-            <w:pStyle w:val="TM2"/>
+            <w:pStyle w:val="TOC2"/>
             <w:tabs>
-              <w:tab w:val="left" w:pos="880"/>
+              <w:tab w:val="left" w:pos="960"/>
               <w:tab w:val="right" w:leader="dot" w:pos="9062"/>
             </w:tabs>
             <w:rPr>
               <w:rFonts w:eastAsiaTheme="minorEastAsia"/>
               <w:noProof/>
+              <w:sz w:val="24"/>
+              <w:szCs w:val="24"/>
               <w:lang w:eastAsia="fr-FR"/>
             </w:rPr>
           </w:pPr>
-          <w:hyperlink w:anchor="_Toc138176316" w:history="1">
-            <w:r>
-              <w:rPr>
-                <w:rStyle w:val="Lienhypertexte"/>
-                <w:noProof/>
-              </w:rPr>
-              <w:t>1.5.</w:t>
+          <w:hyperlink w:anchor="_Toc180922178" w:history="1">
+            <w:r>
+              <w:rPr>
+                <w:rStyle w:val="Hyperlink"/>
+                <w:noProof/>
+              </w:rPr>
+              <w:t>1.6.</w:t>
             </w:r>
             <w:r>
               <w:rPr>
                 <w:rFonts w:eastAsiaTheme="minorEastAsia"/>
                 <w:noProof/>
+                <w:sz w:val="24"/>
+                <w:szCs w:val="24"/>
                 <w:lang w:eastAsia="fr-FR"/>
               </w:rPr>
               <w:tab/>
             </w:r>
             <w:r>
               <w:rPr>
-                <w:rStyle w:val="Lienhypertexte"/>
-                <w:noProof/>
-              </w:rPr>
-              <w:t>Nature des prestations demandées</w:t>
+                <w:rStyle w:val="Hyperlink"/>
+                <w:noProof/>
+              </w:rPr>
+              <w:t>Caractère de confidentialité</w:t>
             </w:r>
             <w:r>
               <w:rPr>
@@ -1151,7 +1118,7 @@
                 <w:noProof/>
                 <w:webHidden/>
               </w:rPr>
-              <w:instrText xml:space="preserve"> PAGEREF _Toc138176316 \h </w:instrText>
+              <w:instrText xml:space="preserve"> PAGEREF _Toc180922178 \h </w:instrText>
             </w:r>
             <w:r>
               <w:rPr>
@@ -1184,39 +1151,43 @@
         </w:p>
         <w:p>
           <w:pPr>
-            <w:pStyle w:val="TM2"/>
+            <w:pStyle w:val="TOC1"/>
             <w:tabs>
-              <w:tab w:val="left" w:pos="880"/>
+              <w:tab w:val="left" w:pos="480"/>
               <w:tab w:val="right" w:leader="dot" w:pos="9062"/>
             </w:tabs>
             <w:rPr>
               <w:rFonts w:eastAsiaTheme="minorEastAsia"/>
               <w:noProof/>
+              <w:sz w:val="24"/>
+              <w:szCs w:val="24"/>
               <w:lang w:eastAsia="fr-FR"/>
             </w:rPr>
           </w:pPr>
-          <w:hyperlink w:anchor="_Toc138176317" w:history="1">
-            <w:r>
-              <w:rPr>
-                <w:rStyle w:val="Lienhypertexte"/>
-                <w:noProof/>
-              </w:rPr>
-              <w:t>1.6.</w:t>
+          <w:hyperlink w:anchor="_Toc180922179" w:history="1">
+            <w:r>
+              <w:rPr>
+                <w:rStyle w:val="Hyperlink"/>
+                <w:noProof/>
+              </w:rPr>
+              <w:t>2.</w:t>
             </w:r>
             <w:r>
               <w:rPr>
                 <w:rFonts w:eastAsiaTheme="minorEastAsia"/>
                 <w:noProof/>
+                <w:sz w:val="24"/>
+                <w:szCs w:val="24"/>
                 <w:lang w:eastAsia="fr-FR"/>
               </w:rPr>
               <w:tab/>
             </w:r>
             <w:r>
               <w:rPr>
-                <w:rStyle w:val="Lienhypertexte"/>
-                <w:noProof/>
-              </w:rPr>
-              <w:t>Caractère de confidentialité</w:t>
+                <w:rStyle w:val="Hyperlink"/>
+                <w:noProof/>
+              </w:rPr>
+              <w:t>Énoncé du besoin</w:t>
             </w:r>
             <w:r>
               <w:rPr>
@@ -1237,7 +1208,7 @@
                 <w:noProof/>
                 <w:webHidden/>
               </w:rPr>
-              <w:instrText xml:space="preserve"> PAGEREF _Toc138176317 \h </w:instrText>
+              <w:instrText xml:space="preserve"> PAGEREF _Toc180922179 \h </w:instrText>
             </w:r>
             <w:r>
               <w:rPr>
@@ -1270,39 +1241,43 @@
         </w:p>
         <w:p>
           <w:pPr>
-            <w:pStyle w:val="TM1"/>
+            <w:pStyle w:val="TOC1"/>
             <w:tabs>
-              <w:tab w:val="left" w:pos="440"/>
+              <w:tab w:val="left" w:pos="480"/>
               <w:tab w:val="right" w:leader="dot" w:pos="9062"/>
             </w:tabs>
             <w:rPr>
               <w:rFonts w:eastAsiaTheme="minorEastAsia"/>
               <w:noProof/>
+              <w:sz w:val="24"/>
+              <w:szCs w:val="24"/>
               <w:lang w:eastAsia="fr-FR"/>
             </w:rPr>
           </w:pPr>
-          <w:hyperlink w:anchor="_Toc138176318" w:history="1">
-            <w:r>
-              <w:rPr>
-                <w:rStyle w:val="Lienhypertexte"/>
-                <w:noProof/>
-              </w:rPr>
-              <w:t>2.</w:t>
+          <w:hyperlink w:anchor="_Toc180922180" w:history="1">
+            <w:r>
+              <w:rPr>
+                <w:rStyle w:val="Hyperlink"/>
+                <w:noProof/>
+              </w:rPr>
+              <w:t>3.</w:t>
             </w:r>
             <w:r>
               <w:rPr>
                 <w:rFonts w:eastAsiaTheme="minorEastAsia"/>
                 <w:noProof/>
+                <w:sz w:val="24"/>
+                <w:szCs w:val="24"/>
                 <w:lang w:eastAsia="fr-FR"/>
               </w:rPr>
               <w:tab/>
             </w:r>
             <w:r>
               <w:rPr>
-                <w:rStyle w:val="Lienhypertexte"/>
-                <w:noProof/>
-              </w:rPr>
-              <w:t>Énoncé du besoin</w:t>
+                <w:rStyle w:val="Hyperlink"/>
+                <w:noProof/>
+              </w:rPr>
+              <w:t>Contraintes</w:t>
             </w:r>
             <w:r>
               <w:rPr>
@@ -1323,7 +1298,7 @@
                 <w:noProof/>
                 <w:webHidden/>
               </w:rPr>
-              <w:instrText xml:space="preserve"> PAGEREF _Toc138176318 \h </w:instrText>
+              <w:instrText xml:space="preserve"> PAGEREF _Toc180922180 \h </w:instrText>
             </w:r>
             <w:r>
               <w:rPr>
@@ -1343,7 +1318,7 @@
                 <w:noProof/>
                 <w:webHidden/>
               </w:rPr>
-              <w:t>2</w:t>
+              <w:t>3</w:t>
             </w:r>
             <w:r>
               <w:rPr>
@@ -1356,39 +1331,43 @@
         </w:p>
         <w:p>
           <w:pPr>
-            <w:pStyle w:val="TM1"/>
+            <w:pStyle w:val="TOC1"/>
             <w:tabs>
-              <w:tab w:val="left" w:pos="440"/>
+              <w:tab w:val="left" w:pos="480"/>
               <w:tab w:val="right" w:leader="dot" w:pos="9062"/>
             </w:tabs>
             <w:rPr>
               <w:rFonts w:eastAsiaTheme="minorEastAsia"/>
               <w:noProof/>
+              <w:sz w:val="24"/>
+              <w:szCs w:val="24"/>
               <w:lang w:eastAsia="fr-FR"/>
             </w:rPr>
           </w:pPr>
-          <w:hyperlink w:anchor="_Toc138176319" w:history="1">
-            <w:r>
-              <w:rPr>
-                <w:rStyle w:val="Lienhypertexte"/>
-                <w:noProof/>
-              </w:rPr>
-              <w:t>3.</w:t>
+          <w:hyperlink w:anchor="_Toc180922181" w:history="1">
+            <w:r>
+              <w:rPr>
+                <w:rStyle w:val="Hyperlink"/>
+                <w:noProof/>
+              </w:rPr>
+              <w:t>4.</w:t>
             </w:r>
             <w:r>
               <w:rPr>
                 <w:rFonts w:eastAsiaTheme="minorEastAsia"/>
                 <w:noProof/>
+                <w:sz w:val="24"/>
+                <w:szCs w:val="24"/>
                 <w:lang w:eastAsia="fr-FR"/>
               </w:rPr>
               <w:tab/>
             </w:r>
             <w:r>
               <w:rPr>
-                <w:rStyle w:val="Lienhypertexte"/>
-                <w:noProof/>
-              </w:rPr>
-              <w:t>Contraintes</w:t>
+                <w:rStyle w:val="Hyperlink"/>
+                <w:noProof/>
+              </w:rPr>
+              <w:t>Description fonctionnelle technique</w:t>
             </w:r>
             <w:r>
               <w:rPr>
@@ -1409,7 +1388,7 @@
                 <w:noProof/>
                 <w:webHidden/>
               </w:rPr>
-              <w:instrText xml:space="preserve"> PAGEREF _Toc138176319 \h </w:instrText>
+              <w:instrText xml:space="preserve"> PAGEREF _Toc180922181 \h </w:instrText>
             </w:r>
             <w:r>
               <w:rPr>
@@ -1429,7 +1408,7 @@
                 <w:noProof/>
                 <w:webHidden/>
               </w:rPr>
-              <w:t>2</w:t>
+              <w:t>3</w:t>
             </w:r>
             <w:r>
               <w:rPr>
@@ -1442,39 +1421,43 @@
         </w:p>
         <w:p>
           <w:pPr>
-            <w:pStyle w:val="TM1"/>
+            <w:pStyle w:val="TOC1"/>
             <w:tabs>
-              <w:tab w:val="left" w:pos="440"/>
+              <w:tab w:val="left" w:pos="480"/>
               <w:tab w:val="right" w:leader="dot" w:pos="9062"/>
             </w:tabs>
             <w:rPr>
               <w:rFonts w:eastAsiaTheme="minorEastAsia"/>
               <w:noProof/>
+              <w:sz w:val="24"/>
+              <w:szCs w:val="24"/>
               <w:lang w:eastAsia="fr-FR"/>
             </w:rPr>
           </w:pPr>
-          <w:hyperlink w:anchor="_Toc138176320" w:history="1">
-            <w:r>
-              <w:rPr>
-                <w:rStyle w:val="Lienhypertexte"/>
-                <w:noProof/>
-              </w:rPr>
-              <w:t>4.</w:t>
+          <w:hyperlink w:anchor="_Toc180922182" w:history="1">
+            <w:r>
+              <w:rPr>
+                <w:rStyle w:val="Hyperlink"/>
+                <w:noProof/>
+              </w:rPr>
+              <w:t>5.</w:t>
             </w:r>
             <w:r>
               <w:rPr>
                 <w:rFonts w:eastAsiaTheme="minorEastAsia"/>
                 <w:noProof/>
+                <w:sz w:val="24"/>
+                <w:szCs w:val="24"/>
                 <w:lang w:eastAsia="fr-FR"/>
               </w:rPr>
               <w:tab/>
             </w:r>
             <w:r>
               <w:rPr>
-                <w:rStyle w:val="Lienhypertexte"/>
-                <w:noProof/>
-              </w:rPr>
-              <w:t>Description fonctionnelle</w:t>
+                <w:rStyle w:val="Hyperlink"/>
+                <w:noProof/>
+              </w:rPr>
+              <w:t>Lien inter-projets</w:t>
             </w:r>
             <w:r>
               <w:rPr>
@@ -1495,7 +1478,7 @@
                 <w:noProof/>
                 <w:webHidden/>
               </w:rPr>
-              <w:instrText xml:space="preserve"> PAGEREF _Toc138176320 \h </w:instrText>
+              <w:instrText xml:space="preserve"> PAGEREF _Toc180922182 \h </w:instrText>
             </w:r>
             <w:r>
               <w:rPr>
@@ -1515,7 +1498,7 @@
                 <w:noProof/>
                 <w:webHidden/>
               </w:rPr>
-              <w:t>2</w:t>
+              <w:t>3</w:t>
             </w:r>
             <w:r>
               <w:rPr>
@@ -1528,39 +1511,43 @@
         </w:p>
         <w:p>
           <w:pPr>
-            <w:pStyle w:val="TM1"/>
+            <w:pStyle w:val="TOC1"/>
             <w:tabs>
-              <w:tab w:val="left" w:pos="440"/>
+              <w:tab w:val="left" w:pos="480"/>
               <w:tab w:val="right" w:leader="dot" w:pos="9062"/>
             </w:tabs>
             <w:rPr>
               <w:rFonts w:eastAsiaTheme="minorEastAsia"/>
               <w:noProof/>
+              <w:sz w:val="24"/>
+              <w:szCs w:val="24"/>
               <w:lang w:eastAsia="fr-FR"/>
             </w:rPr>
           </w:pPr>
-          <w:hyperlink w:anchor="_Toc138176321" w:history="1">
-            <w:r>
-              <w:rPr>
-                <w:rStyle w:val="Lienhypertexte"/>
-                <w:noProof/>
-              </w:rPr>
-              <w:t>5.</w:t>
+          <w:hyperlink w:anchor="_Toc180922183" w:history="1">
+            <w:r>
+              <w:rPr>
+                <w:rStyle w:val="Hyperlink"/>
+                <w:noProof/>
+              </w:rPr>
+              <w:t>6.</w:t>
             </w:r>
             <w:r>
               <w:rPr>
                 <w:rFonts w:eastAsiaTheme="minorEastAsia"/>
                 <w:noProof/>
+                <w:sz w:val="24"/>
+                <w:szCs w:val="24"/>
                 <w:lang w:eastAsia="fr-FR"/>
               </w:rPr>
               <w:tab/>
             </w:r>
             <w:r>
               <w:rPr>
-                <w:rStyle w:val="Lienhypertexte"/>
-                <w:noProof/>
-              </w:rPr>
-              <w:t>Lien inter-projets</w:t>
+                <w:rStyle w:val="Hyperlink"/>
+                <w:noProof/>
+              </w:rPr>
+              <w:t>Budget du projet</w:t>
             </w:r>
             <w:r>
               <w:rPr>
@@ -1581,93 +1568,7 @@
                 <w:noProof/>
                 <w:webHidden/>
               </w:rPr>
-              <w:instrText xml:space="preserve"> PAGEREF _Toc138176321 \h </w:instrText>
-            </w:r>
-            <w:r>
-              <w:rPr>
-                <w:noProof/>
-                <w:webHidden/>
-              </w:rPr>
-            </w:r>
-            <w:r>
-              <w:rPr>
-                <w:noProof/>
-                <w:webHidden/>
-              </w:rPr>
-              <w:fldChar w:fldCharType="separate"/>
-            </w:r>
-            <w:r>
-              <w:rPr>
-                <w:noProof/>
-                <w:webHidden/>
-              </w:rPr>
-              <w:t>3</w:t>
-            </w:r>
-            <w:r>
-              <w:rPr>
-                <w:noProof/>
-                <w:webHidden/>
-              </w:rPr>
-              <w:fldChar w:fldCharType="end"/>
-            </w:r>
-          </w:hyperlink>
-        </w:p>
-        <w:p>
-          <w:pPr>
-            <w:pStyle w:val="TM1"/>
-            <w:tabs>
-              <w:tab w:val="left" w:pos="440"/>
-              <w:tab w:val="right" w:leader="dot" w:pos="9062"/>
-            </w:tabs>
-            <w:rPr>
-              <w:rFonts w:eastAsiaTheme="minorEastAsia"/>
-              <w:noProof/>
-              <w:lang w:eastAsia="fr-FR"/>
-            </w:rPr>
-          </w:pPr>
-          <w:hyperlink w:anchor="_Toc138176322" w:history="1">
-            <w:r>
-              <w:rPr>
-                <w:rStyle w:val="Lienhypertexte"/>
-                <w:noProof/>
-              </w:rPr>
-              <w:t>6.</w:t>
-            </w:r>
-            <w:r>
-              <w:rPr>
-                <w:rFonts w:eastAsiaTheme="minorEastAsia"/>
-                <w:noProof/>
-                <w:lang w:eastAsia="fr-FR"/>
-              </w:rPr>
-              <w:tab/>
-            </w:r>
-            <w:r>
-              <w:rPr>
-                <w:rStyle w:val="Lienhypertexte"/>
-                <w:noProof/>
-              </w:rPr>
-              <w:t>Budget du projet</w:t>
-            </w:r>
-            <w:r>
-              <w:rPr>
-                <w:noProof/>
-                <w:webHidden/>
-              </w:rPr>
-              <w:tab/>
-            </w:r>
-            <w:r>
-              <w:rPr>
-                <w:noProof/>
-                <w:webHidden/>
-              </w:rPr>
-              <w:fldChar w:fldCharType="begin"/>
-            </w:r>
-            <w:r>
-              <w:rPr>
-                <w:noProof/>
-                <w:webHidden/>
-              </w:rPr>
-              <w:instrText xml:space="preserve"> PAGEREF _Toc138176322 \h </w:instrText>
+              <w:instrText xml:space="preserve"> PAGEREF _Toc180922183 \h </w:instrText>
             </w:r>
             <w:r>
               <w:rPr>
@@ -1716,141 +1617,126 @@
       <w:r>
         <w:br w:type="page"/>
       </w:r>
-      <w:r>
-        <w:lastRenderedPageBreak/>
-        <w:t>[Le CDC est l’occasion pour l’équipe projet de s’approprier le besoin du client et d’en rédiger sa propre compréhension. La rédaction du CDC se fait à partir de la fiche de pré-instruction, mais aussi par des entretiens ciblés avec le client.]</w:t>
-      </w:r>
     </w:p>
     <w:p>
       <w:pPr>
-        <w:pStyle w:val="Titre1"/>
-      </w:pPr>
-      <w:bookmarkStart w:id="3" w:name="_Toc138176311"/>
-      <w:r>
+        <w:pStyle w:val="Heading1"/>
+      </w:pPr>
+      <w:bookmarkStart w:id="2" w:name="_Toc180922172"/>
+      <w:r>
+        <w:lastRenderedPageBreak/>
         <w:t>Contexte du projet</w:t>
+      </w:r>
+      <w:bookmarkEnd w:id="2"/>
+    </w:p>
+    <w:p>
+      <w:pPr>
+        <w:pStyle w:val="Heading2"/>
+      </w:pPr>
+      <w:bookmarkStart w:id="3" w:name="_Toc180922173"/>
+      <w:r>
+        <w:t>Situation</w:t>
+      </w:r>
+      <w:r>
+        <w:t xml:space="preserve"> et description</w:t>
       </w:r>
       <w:bookmarkEnd w:id="3"/>
     </w:p>
     <w:p>
-      <w:pPr>
-        <w:pStyle w:val="Titre2"/>
-      </w:pPr>
-      <w:bookmarkStart w:id="4" w:name="_Toc138176312"/>
-      <w:r>
-        <w:t>Situation</w:t>
-      </w:r>
-      <w:r>
-        <w:t xml:space="preserve"> et description</w:t>
-      </w:r>
-      <w:bookmarkEnd w:id="4"/>
+      <w:r>
+        <w:t>L’équipe pédagogique de l’IUT de Neuville nous demande de créer un prototype interactif pour promouvoir l’option ESE auprès des futurs étudiant qui viennent lors des portes ouvertes. Ce prototype consiste en un instrument interactif qui peut être jouer à la main ou automatiquement utilisant de l’électronique ou de l’informatique embarquée.</w:t>
+      </w:r>
     </w:p>
     <w:p>
-      <w:r>
-        <w:t>L’équipe pédagogique de l’IUT de Neuville nous demande de créer un prototype interactif pour promouvoir l’option ESE auprès des futurs étudiant qui viennent lors des portes ouvertes. Ce prototype consiste en un instrument interactif qui peut être jouer à la main ou automatiquement utilisant de l’électronique ou de l’informatique embarquée.</w:t>
+      <w:pPr>
+        <w:pStyle w:val="Heading2"/>
+      </w:pPr>
+      <w:bookmarkStart w:id="4" w:name="_Toc180922174"/>
+      <w:r>
+        <w:t>Enjeux</w:t>
+      </w:r>
+      <w:bookmarkEnd w:id="4"/>
+      <w:r>
+        <w:t xml:space="preserve"> </w:t>
       </w:r>
     </w:p>
     <w:p>
       <w:pPr>
-        <w:pStyle w:val="Titre2"/>
-      </w:pPr>
-      <w:bookmarkStart w:id="5" w:name="_Toc138176313"/>
-      <w:r>
-        <w:t>Enjeux</w:t>
-      </w:r>
-      <w:bookmarkEnd w:id="5"/>
-      <w:r>
-        <w:t xml:space="preserve"> </w:t>
+        <w:pStyle w:val="ListParagraph"/>
+      </w:pPr>
+      <w:r>
+        <w:t>L’instrument doit être suffisamment attractif pour capturer l’attention des visiteurs et démontrer l'intérêt et les applications pratiques de l’option ESE. Nous devons montrer comment les technologies embarquées peuvent être intégrées dans des projets concrets et innovants.</w:t>
       </w:r>
     </w:p>
     <w:p>
       <w:pPr>
-        <w:pStyle w:val="Paragraphedeliste"/>
-      </w:pPr>
-      <w:r>
-        <w:t xml:space="preserve">L’instrument doit être suffisamment attractif pour capturer l’attention des visiteurs et démontrer l'intérêt et les applications pratiques de l’option ESE. </w:t>
-      </w:r>
-      <w:r>
-        <w:t xml:space="preserve">Nous </w:t>
-      </w:r>
-      <w:r>
-        <w:t>de</w:t>
-      </w:r>
-      <w:r>
-        <w:t>vons</w:t>
-      </w:r>
-      <w:r>
-        <w:t xml:space="preserve"> montrer comment les technologies embarquées peuvent être intégrées dans des projets concrets et innovants.</w:t>
-      </w:r>
+        <w:pStyle w:val="Heading2"/>
+      </w:pPr>
+      <w:bookmarkStart w:id="5" w:name="_Toc180922175"/>
+      <w:r>
+        <w:t>Études déjà effectuée</w:t>
+      </w:r>
+      <w:r>
+        <w:t>s</w:t>
+      </w:r>
+      <w:r>
+        <w:t xml:space="preserve"> OU sur des sujets voisins</w:t>
+      </w:r>
+      <w:r>
+        <w:t xml:space="preserve"> ET suites prévues</w:t>
+      </w:r>
+      <w:bookmarkEnd w:id="5"/>
     </w:p>
     <w:p>
       <w:pPr>
-        <w:pStyle w:val="Titre2"/>
-      </w:pPr>
-      <w:bookmarkStart w:id="6" w:name="_Toc138176314"/>
-      <w:r>
-        <w:t>Études déjà effectuée</w:t>
-      </w:r>
-      <w:r>
-        <w:t>s</w:t>
-      </w:r>
-      <w:r>
-        <w:t xml:space="preserve"> OU sur des sujets voisins</w:t>
-      </w:r>
-      <w:r>
-        <w:t xml:space="preserve"> ET suites prévues</w:t>
-      </w:r>
-      <w:bookmarkEnd w:id="6"/>
+        <w:pStyle w:val="ListParagraph"/>
+      </w:pPr>
+      <w:r>
+        <w:t xml:space="preserve">Nous allons </w:t>
+      </w:r>
+      <w:r>
+        <w:t xml:space="preserve">voir les instruments </w:t>
+      </w:r>
+      <w:r>
+        <w:t xml:space="preserve">et documents technique </w:t>
+      </w:r>
+      <w:r>
+        <w:t>qui ont été fait l’année dernière pour voir quelles sont les choses à faire et à ne pas faire.</w:t>
+      </w:r>
     </w:p>
     <w:p>
       <w:pPr>
-        <w:pStyle w:val="Paragraphedeliste"/>
-      </w:pPr>
-      <w:r>
-        <w:t xml:space="preserve">Nous allons </w:t>
-      </w:r>
-      <w:r>
-        <w:t xml:space="preserve">voir les instruments </w:t>
-      </w:r>
-      <w:r>
-        <w:t xml:space="preserve">et documents technique </w:t>
-      </w:r>
-      <w:r>
-        <w:t>qui ont été fait l’année dernière pour voir quelles sont les choses à faire et à ne pas faire.</w:t>
+        <w:pStyle w:val="Heading2"/>
+      </w:pPr>
+      <w:bookmarkStart w:id="6" w:name="_Toc180922176"/>
+      <w:r>
+        <w:t>Objectifs du projet</w:t>
+      </w:r>
+      <w:bookmarkEnd w:id="6"/>
+      <w:r>
+        <w:t xml:space="preserve"> </w:t>
       </w:r>
     </w:p>
     <w:p>
       <w:pPr>
-        <w:pStyle w:val="Titre2"/>
-      </w:pPr>
-      <w:bookmarkStart w:id="7" w:name="_Toc138176315"/>
-      <w:r>
-        <w:t>Objectifs du projet</w:t>
-      </w:r>
-      <w:bookmarkEnd w:id="7"/>
-      <w:r>
-        <w:t xml:space="preserve"> </w:t>
+        <w:pStyle w:val="ListParagraph"/>
+      </w:pPr>
+      <w:r>
+        <w:t>L’objectif de ce projet est de créer un instrument qui comporte une réalisation physique, de l’électronique analogique et numériques, de l’informatique embarquée</w:t>
+      </w:r>
+      <w:r>
+        <w:t>.</w:t>
       </w:r>
     </w:p>
     <w:p>
       <w:pPr>
-        <w:pStyle w:val="Paragraphedeliste"/>
-      </w:pPr>
-      <w:r>
-        <w:t>L’objectif de ce projet est de créer un instrument qui comporte une réalisation physique, de l’électronique analogique et numériques, de l’informatique embarquée</w:t>
-      </w:r>
-      <w:r>
-        <w:t>.</w:t>
-      </w:r>
-    </w:p>
-    <w:p>
-      <w:pPr>
-        <w:pStyle w:val="Titre2"/>
-      </w:pPr>
-      <w:bookmarkStart w:id="8" w:name="_Toc138176316"/>
+        <w:pStyle w:val="Heading2"/>
+      </w:pPr>
+      <w:bookmarkStart w:id="7" w:name="_Toc180922177"/>
       <w:r>
         <w:t>Nature des prestations demandées</w:t>
       </w:r>
-      <w:bookmarkEnd w:id="8"/>
+      <w:bookmarkEnd w:id="7"/>
     </w:p>
     <w:p>
       <w:pPr>
@@ -1864,7 +1750,6 @@
           <w14:ligatures w14:val="none"/>
         </w:rPr>
       </w:pPr>
-      <w:bookmarkStart w:id="9" w:name="_Toc138176317"/>
       <w:r>
         <w:rPr>
           <w:rFonts w:eastAsia="Times New Roman" w:cstheme="minorHAnsi"/>
@@ -2019,7 +1904,7 @@
           <w:lang w:eastAsia="fr-FR"/>
           <w14:ligatures w14:val="none"/>
         </w:rPr>
-        <w:t xml:space="preserve"> : Intégration d’une carte type Arduino</w:t>
+        <w:t xml:space="preserve"> : Intégration d’une carte </w:t>
       </w:r>
       <w:r>
         <w:rPr>
@@ -2030,7 +1915,7 @@
           <w:lang w:eastAsia="fr-FR"/>
           <w14:ligatures w14:val="none"/>
         </w:rPr>
-        <w:t>/</w:t>
+        <w:t xml:space="preserve">microcontrôleur </w:t>
       </w:r>
       <w:r>
         <w:rPr>
@@ -2041,7 +1926,7 @@
           <w:lang w:eastAsia="fr-FR"/>
           <w14:ligatures w14:val="none"/>
         </w:rPr>
-        <w:t>Nucl</w:t>
+        <w:t>type Arduino/</w:t>
       </w:r>
       <w:r>
         <w:rPr>
@@ -2052,7 +1937,7 @@
           <w:lang w:eastAsia="fr-FR"/>
           <w14:ligatures w14:val="none"/>
         </w:rPr>
-        <w:t>e</w:t>
+        <w:t>Nucléo</w:t>
       </w:r>
       <w:r>
         <w:rPr>
@@ -2063,7 +1948,7 @@
           <w:lang w:eastAsia="fr-FR"/>
           <w14:ligatures w14:val="none"/>
         </w:rPr>
-        <w:t>o pour gérer les I/O et traiter les données.</w:t>
+        <w:t xml:space="preserve"> pour gérer les I/O et traiter les données.</w:t>
       </w:r>
     </w:p>
     <w:p>
@@ -2103,194 +1988,184 @@
     </w:p>
     <w:p>
       <w:pPr>
-        <w:pStyle w:val="Titre2"/>
-      </w:pPr>
+        <w:pStyle w:val="Heading2"/>
+      </w:pPr>
+      <w:bookmarkStart w:id="8" w:name="_Toc180922178"/>
       <w:r>
         <w:t>Caractère de confidentialité</w:t>
+      </w:r>
+      <w:bookmarkEnd w:id="8"/>
+    </w:p>
+    <w:p>
+      <w:pPr>
+        <w:pStyle w:val="ListParagraph"/>
+      </w:pPr>
+      <w:r>
+        <w:t>Notre instrument n’a pas pour but d’être confidentiel au contraire</w:t>
+      </w:r>
+      <w:r>
+        <w:t xml:space="preserve"> nous serons totalement transparents lors de sa conception</w:t>
+      </w:r>
+      <w:r>
+        <w:t>.</w:t>
+      </w:r>
+    </w:p>
+    <w:p>
+      <w:pPr>
+        <w:pStyle w:val="Heading1"/>
+      </w:pPr>
+      <w:bookmarkStart w:id="9" w:name="_Toc180922179"/>
+      <w:r>
+        <w:t>Énoncé</w:t>
+      </w:r>
+      <w:r>
+        <w:t xml:space="preserve"> du besoin</w:t>
       </w:r>
       <w:bookmarkEnd w:id="9"/>
     </w:p>
     <w:p>
       <w:pPr>
-        <w:pStyle w:val="Paragraphedeliste"/>
-      </w:pPr>
-      <w:r>
-        <w:t>Notre instrument n’a pas pour but d’être confidentiel au contraire</w:t>
-      </w:r>
-      <w:r>
-        <w:t xml:space="preserve"> nous serons totalement transparents lors de sa conception</w:t>
-      </w:r>
-      <w:r>
-        <w:t>.</w:t>
+        <w:pStyle w:val="ListParagraph"/>
+      </w:pPr>
+      <w:r>
+        <w:t>L'instrument doit démontrer les compétences techniques en électronique analogique et numérique embarquée, tout en étant interactif et attractif pour les visiteurs lors des portes ouvertes. Il doit illustrer l'application des savoirs enseignés dans l'option ESE et encourager les futurs étudiants à s'intéresser à ce domaine.</w:t>
       </w:r>
     </w:p>
     <w:p>
       <w:pPr>
-        <w:pStyle w:val="Titre1"/>
-      </w:pPr>
-      <w:bookmarkStart w:id="10" w:name="_Toc138176318"/>
-      <w:r>
-        <w:t>Énoncé</w:t>
-      </w:r>
-      <w:r>
-        <w:t xml:space="preserve"> du besoin</w:t>
+        <w:pStyle w:val="ListParagraph"/>
+      </w:pPr>
+    </w:p>
+    <w:p>
+      <w:pPr>
+        <w:pStyle w:val="Heading1"/>
+      </w:pPr>
+      <w:bookmarkStart w:id="10" w:name="_Toc180922180"/>
+      <w:r>
+        <w:lastRenderedPageBreak/>
+        <w:t>Contraintes</w:t>
       </w:r>
       <w:bookmarkEnd w:id="10"/>
     </w:p>
     <w:p>
       <w:pPr>
-        <w:pStyle w:val="Paragraphedeliste"/>
-      </w:pPr>
-      <w:r>
-        <w:t xml:space="preserve">L'instrument doit démontrer les compétences techniques en électronique analogique et numérique embarquée, tout en étant interactif et attractif pour les visiteurs lors des portes ouvertes. </w:t>
-      </w:r>
-      <w:r>
-        <w:lastRenderedPageBreak/>
-        <w:t>Il doit illustrer l'application des savoirs enseignés dans l'option ESE et encourager les futurs étudiants à s'intéresser à ce domaine.</w:t>
+        <w:pStyle w:val="ListParagraph"/>
+      </w:pPr>
+      <w:r>
+        <w:t xml:space="preserve">Différents échanges nous ont permis de mettre en avant différentes contraintes </w:t>
+      </w:r>
+      <w:r>
+        <w:t xml:space="preserve">par exemple sur la qualité </w:t>
+      </w:r>
+      <w:r>
+        <w:t>sonore</w:t>
+      </w:r>
+      <w:r>
+        <w:t xml:space="preserve">, </w:t>
+      </w:r>
+      <w:r>
+        <w:t>la précision et la rapidité des</w:t>
+      </w:r>
+      <w:r>
+        <w:t xml:space="preserve"> </w:t>
+      </w:r>
+      <w:r>
+        <w:t>touches</w:t>
+      </w:r>
+      <w:r>
+        <w:t xml:space="preserve">, </w:t>
+      </w:r>
+      <w:r>
+        <w:t>l’</w:t>
+      </w:r>
+      <w:r>
+        <w:t xml:space="preserve">ergonomie (facile à transporter) et bien évidement le budget </w:t>
+      </w:r>
+      <w:r>
+        <w:t xml:space="preserve">qui est de 200€ maximum </w:t>
+      </w:r>
+      <w:r>
+        <w:t>et le temps.</w:t>
+      </w:r>
+      <w:r>
+        <w:t xml:space="preserve"> 85h ont été mis </w:t>
+      </w:r>
+      <w:r>
+        <w:t>à</w:t>
+      </w:r>
+      <w:r>
+        <w:t xml:space="preserve"> notre disposition pour </w:t>
+      </w:r>
+      <w:r>
+        <w:t>finaliser ce projet.</w:t>
       </w:r>
     </w:p>
     <w:p>
       <w:pPr>
-        <w:pStyle w:val="Paragraphedeliste"/>
-      </w:pPr>
-    </w:p>
-    <w:p>
-      <w:pPr>
-        <w:pStyle w:val="Titre1"/>
-      </w:pPr>
-      <w:bookmarkStart w:id="11" w:name="_Toc138176319"/>
-      <w:r>
-        <w:t>Contraintes</w:t>
+        <w:pStyle w:val="Heading1"/>
+      </w:pPr>
+      <w:bookmarkStart w:id="11" w:name="_Toc180922181"/>
+      <w:r>
+        <w:t>Description</w:t>
+      </w:r>
+      <w:r>
+        <w:t xml:space="preserve"> fonctionnelle</w:t>
+      </w:r>
+      <w:r>
+        <w:t xml:space="preserve"> technique</w:t>
       </w:r>
       <w:bookmarkEnd w:id="11"/>
     </w:p>
     <w:p>
       <w:pPr>
-        <w:pStyle w:val="Paragraphedeliste"/>
-      </w:pPr>
-      <w:r>
-        <w:t xml:space="preserve">Différents échanges nous ont permis de mettre en avant différentes contraintes </w:t>
-      </w:r>
-      <w:r>
-        <w:t xml:space="preserve">par exemple sur la qualité </w:t>
-      </w:r>
-      <w:r>
-        <w:t>sonore</w:t>
-      </w:r>
-      <w:r>
-        <w:t xml:space="preserve">, </w:t>
-      </w:r>
-      <w:r>
-        <w:t>la précision et la rapidité des</w:t>
-      </w:r>
-      <w:r>
-        <w:t xml:space="preserve"> </w:t>
-      </w:r>
-      <w:r>
-        <w:t>touches</w:t>
-      </w:r>
-      <w:r>
-        <w:t xml:space="preserve">, </w:t>
-      </w:r>
-      <w:r>
-        <w:t>l’</w:t>
-      </w:r>
-      <w:r>
-        <w:t xml:space="preserve">ergonomie (facile à transporter) et bien évidement le budget </w:t>
-      </w:r>
-      <w:r>
-        <w:t xml:space="preserve">qui est de 200€ maximum </w:t>
-      </w:r>
-      <w:r>
-        <w:t>et le temps.</w:t>
-      </w:r>
-      <w:r>
-        <w:t xml:space="preserve"> 85h ont été mis </w:t>
-      </w:r>
-      <w:r>
-        <w:t>à</w:t>
-      </w:r>
-      <w:r>
-        <w:t xml:space="preserve"> notre disposition pour </w:t>
-      </w:r>
-      <w:r>
-        <w:t>finaliser ce projet.</w:t>
+        <w:ind w:firstLine="360"/>
+      </w:pPr>
+      <w:r>
+        <w:t>Le prototype imagin</w:t>
+      </w:r>
+      <w:r>
+        <w:t>é</w:t>
+      </w:r>
+      <w:r>
+        <w:t xml:space="preserve"> ressemble à un c</w:t>
+      </w:r>
+      <w:r>
+        <w:t xml:space="preserve">lavier numérique multifonction avec différents modes d’utilisation, un mode autonome (on branche le clavier et on y joue immédiatement, </w:t>
+      </w:r>
+      <w:r>
+        <w:t xml:space="preserve">sans </w:t>
+      </w:r>
+      <w:r>
+        <w:t xml:space="preserve">configuration particulière), un mode </w:t>
+      </w:r>
+      <w:r>
+        <w:t xml:space="preserve">semi-automatique </w:t>
+      </w:r>
+      <w:r>
+        <w:t>ou l’on peut jouer au clavier et le configurer à distance</w:t>
+      </w:r>
+      <w:r>
+        <w:t xml:space="preserve"> et un mode </w:t>
+      </w:r>
+      <w:r>
+        <w:t xml:space="preserve">orchestre ou le clavier réceptionnera des ordres avec le protocole </w:t>
+      </w:r>
+      <w:r>
+        <w:t>Midi</w:t>
+      </w:r>
+      <w:r>
+        <w:t xml:space="preserve">. </w:t>
       </w:r>
     </w:p>
     <w:p>
       <w:pPr>
-        <w:pStyle w:val="Titre1"/>
-      </w:pPr>
-      <w:bookmarkStart w:id="12" w:name="_Toc138176320"/>
-      <w:r>
-        <w:t>Description</w:t>
-      </w:r>
-      <w:r>
-        <w:t xml:space="preserve"> fonctionnelle</w:t>
+        <w:pStyle w:val="Heading1"/>
+      </w:pPr>
+      <w:bookmarkStart w:id="12" w:name="_Toc180922182"/>
+      <w:r>
+        <w:t>Lien inter-projets</w:t>
       </w:r>
       <w:bookmarkEnd w:id="12"/>
-      <w:r>
-        <w:t xml:space="preserve"> technique</w:t>
-      </w:r>
-    </w:p>
-    <w:p>
-      <w:pPr>
-        <w:ind w:firstLine="360"/>
-      </w:pPr>
-      <w:r>
-        <w:t>Le prototype imagin</w:t>
-      </w:r>
-      <w:r>
-        <w:t>é</w:t>
-      </w:r>
-      <w:r>
-        <w:t xml:space="preserve"> ressemble à un c</w:t>
-      </w:r>
-      <w:r>
-        <w:t xml:space="preserve">lavier numérique multifonction avec différents modes d’utilisation, un mode autonome (on branche le clavier et on y joue immédiatement, </w:t>
-      </w:r>
-      <w:r>
-        <w:t xml:space="preserve">sans </w:t>
-      </w:r>
-      <w:r>
-        <w:t xml:space="preserve">configuration particulière), un mode </w:t>
-      </w:r>
-      <w:r>
-        <w:t xml:space="preserve">semi-automatique </w:t>
-      </w:r>
-      <w:r>
-        <w:t>ou l’on peut jouer au clavier et le configurer à distance</w:t>
-      </w:r>
-      <w:r>
-        <w:t xml:space="preserve"> et un mode </w:t>
-      </w:r>
-      <w:r>
-        <w:t>orchestre ou le clavier réceptionnera des ordres avec le protocole MiDi</w:t>
-      </w:r>
-      <w:r>
-        <w:t xml:space="preserve">. </w:t>
-      </w:r>
-    </w:p>
-    <w:p>
-      <w:pPr>
-        <w:ind w:firstLine="360"/>
-      </w:pPr>
-      <w:r>
-        <w:t>//</w:t>
-      </w:r>
-      <w:r>
-        <w:t xml:space="preserve"> Notre clavier peut également rejouer des morceaux préalablement enregistrés.                                                </w:t>
-      </w:r>
-    </w:p>
-    <w:p>
-      <w:pPr>
-        <w:pStyle w:val="Titre1"/>
-      </w:pPr>
-      <w:bookmarkStart w:id="13" w:name="_Toc138176321"/>
-      <w:r>
-        <w:t>Lien inter-projets</w:t>
-      </w:r>
-      <w:bookmarkEnd w:id="13"/>
     </w:p>
     <w:p>
       <w:pPr>
@@ -2303,32 +2178,49 @@
         <w:rPr>
           <w:color w:val="auto"/>
         </w:rPr>
-        <w:t xml:space="preserve">Nous avons une autre équipe qui développe une interface de contrôle MiDi pour pourvoir contrôler les différents prototypes </w:t>
+        <w:t xml:space="preserve">Nous avons une autre équipe qui développe une interface de contrôle </w:t>
+      </w:r>
+      <w:r>
+        <w:rPr>
+          <w:color w:val="auto"/>
+        </w:rPr>
+        <w:t>Midi</w:t>
+      </w:r>
+      <w:r>
+        <w:rPr>
+          <w:color w:val="auto"/>
+        </w:rPr>
+        <w:t xml:space="preserve"> pour pourvoir contrôler les différents prototypes </w:t>
       </w:r>
     </w:p>
     <w:p>
       <w:pPr>
-        <w:pStyle w:val="Titre1"/>
-      </w:pPr>
-      <w:bookmarkStart w:id="14" w:name="_Toc138176322"/>
+        <w:pStyle w:val="Heading1"/>
+      </w:pPr>
+      <w:bookmarkStart w:id="13" w:name="_Toc180922183"/>
       <w:r>
         <w:t>Budget du projet</w:t>
       </w:r>
-      <w:bookmarkEnd w:id="14"/>
-    </w:p>
-    <w:p/>
-    <w:p>
-      <w:r>
-        <w:tab/>
-        <w:t>Pour l’instant nous n’avons pas d’estimation de budget.</w:t>
-      </w:r>
+      <w:bookmarkEnd w:id="13"/>
     </w:p>
     <w:p>
       <w:pPr>
-        <w:pStyle w:val="Aidesderdaction"/>
-      </w:pPr>
+        <w:ind w:firstLine="360"/>
+      </w:pPr>
+      <w:r>
+        <w:t>Nous avons un budget de maximum 200 €</w:t>
+      </w:r>
       <w:r>
         <w:t xml:space="preserve"> </w:t>
+      </w:r>
+      <w:r>
+        <w:t>mais nous n’avons pas bea</w:t>
+      </w:r>
+      <w:r>
+        <w:t>u</w:t>
+      </w:r>
+      <w:r>
+        <w:t>coup de choses à acheter.</w:t>
       </w:r>
     </w:p>
     <w:p>
@@ -2343,7 +2235,7 @@
     </w:p>
     <w:p>
       <w:pPr>
-        <w:pStyle w:val="Paragraphedeliste"/>
+        <w:pStyle w:val="ListParagraph"/>
       </w:pPr>
     </w:p>
     <w:sectPr>
@@ -2390,7 +2282,7 @@
 <w:ftr xmlns:wpc="http://schemas.microsoft.com/office/word/2010/wordprocessingCanvas" xmlns:cx="http://schemas.microsoft.com/office/drawing/2014/chartex" xmlns:cx1="http://schemas.microsoft.com/office/drawing/2015/9/8/chartex" xmlns:cx2="http://schemas.microsoft.com/office/drawing/2015/10/21/chartex" xmlns:cx3="http://schemas.microsoft.com/office/drawing/2016/5/9/chartex" xmlns:cx4="http://schemas.microsoft.com/office/drawing/2016/5/10/chartex" xmlns:cx5="http://schemas.microsoft.com/office/drawing/2016/5/11/chartex" xmlns:cx6="http://schemas.microsoft.com/office/drawing/2016/5/12/chartex" xmlns:cx7="http://schemas.microsoft.com/office/drawing/2016/5/13/chartex" xmlns:cx8="http://schemas.microsoft.com/office/drawing/2016/5/14/chartex" xmlns:mc="http://schemas.openxmlformats.org/markup-compatibility/2006" xmlns:aink="http://schemas.microsoft.com/office/drawing/2016/ink" xmlns:am3d="http://schemas.microsoft.com/office/drawing/2017/model3d" xmlns:o="urn:schemas-microsoft-com:office:office" xmlns:oel="http://schemas.microsoft.com/office/2019/extlst" xmlns:r="http://schemas.openxmlformats.org/officeDocument/2006/relationships" xmlns:m="http://schemas.openxmlformats.org/officeDocument/2006/math" xmlns:v="urn:schemas-microsoft-com:vml" xmlns:wp14="http://schemas.microsoft.com/office/word/2010/wordprocessingDrawing" xmlns:wp="http://schemas.openxmlformats.org/drawingml/2006/wordprocessingDrawing" xmlns:w10="urn:schemas-microsoft-com:office:word" xmlns:w="http://schemas.openxmlformats.org/wordprocessingml/2006/main" xmlns:w14="http://schemas.microsoft.com/office/word/2010/wordml" xmlns:w15="http://schemas.microsoft.com/office/word/2012/wordml" xmlns:w16cex="http://schemas.microsoft.com/office/word/2018/wordml/cex" xmlns:w16cid="http://schemas.microsoft.com/office/word/2016/wordml/cid" xmlns:w16="http://schemas.microsoft.com/office/word/2018/wordml" xmlns:w16du="http://schemas.microsoft.com/office/word/2023/wordml/word16du" xmlns:w16sdtdh="http://schemas.microsoft.com/office/word/2020/wordml/sdtdatahash" xmlns:w16se="http://schemas.microsoft.com/office/word/2015/wordml/symex" xmlns:wpg="http://schemas.microsoft.com/office/word/2010/wordprocessingGroup" xmlns:wpi="http://schemas.microsoft.com/office/word/2010/wordprocessingInk" xmlns:wne="http://schemas.microsoft.com/office/word/2006/wordml" xmlns:wps="http://schemas.microsoft.com/office/word/2010/wordprocessingShape" mc:Ignorable="w14 w15 w16se w16cid w16 w16cex w16sdtdh w16du wp14">
   <w:p>
     <w:pPr>
-      <w:pStyle w:val="Pieddepage"/>
+      <w:pStyle w:val="Footer"/>
     </w:pPr>
     <w:sdt>
       <w:sdtPr>
@@ -2478,13 +2370,6 @@
       </w:r>
     </w:p>
   </w:footnote>
-  <w:footnote w:id="1">
-    <w:p>
-      <w:pPr>
-        <w:pStyle w:val="Notedebasdepage"/>
-      </w:pPr>
-    </w:p>
-  </w:footnote>
 </w:footnotes>
 </file>
 
@@ -2492,12 +2377,9 @@
 <w:hdr xmlns:wpc="http://schemas.microsoft.com/office/word/2010/wordprocessingCanvas" xmlns:cx="http://schemas.microsoft.com/office/drawing/2014/chartex" xmlns:cx1="http://schemas.microsoft.com/office/drawing/2015/9/8/chartex" xmlns:cx2="http://schemas.microsoft.com/office/drawing/2015/10/21/chartex" xmlns:cx3="http://schemas.microsoft.com/office/drawing/2016/5/9/chartex" xmlns:cx4="http://schemas.microsoft.com/office/drawing/2016/5/10/chartex" xmlns:cx5="http://schemas.microsoft.com/office/drawing/2016/5/11/chartex" xmlns:cx6="http://schemas.microsoft.com/office/drawing/2016/5/12/chartex" xmlns:cx7="http://schemas.microsoft.com/office/drawing/2016/5/13/chartex" xmlns:cx8="http://schemas.microsoft.com/office/drawing/2016/5/14/chartex" xmlns:mc="http://schemas.openxmlformats.org/markup-compatibility/2006" xmlns:aink="http://schemas.microsoft.com/office/drawing/2016/ink" xmlns:am3d="http://schemas.microsoft.com/office/drawing/2017/model3d" xmlns:o="urn:schemas-microsoft-com:office:office" xmlns:oel="http://schemas.microsoft.com/office/2019/extlst" xmlns:r="http://schemas.openxmlformats.org/officeDocument/2006/relationships" xmlns:m="http://schemas.openxmlformats.org/officeDocument/2006/math" xmlns:v="urn:schemas-microsoft-com:vml" xmlns:wp14="http://schemas.microsoft.com/office/word/2010/wordprocessingDrawing" xmlns:wp="http://schemas.openxmlformats.org/drawingml/2006/wordprocessingDrawing" xmlns:w10="urn:schemas-microsoft-com:office:word" xmlns:w="http://schemas.openxmlformats.org/wordprocessingml/2006/main" xmlns:w14="http://schemas.microsoft.com/office/word/2010/wordml" xmlns:w15="http://schemas.microsoft.com/office/word/2012/wordml" xmlns:w16cex="http://schemas.microsoft.com/office/word/2018/wordml/cex" xmlns:w16cid="http://schemas.microsoft.com/office/word/2016/wordml/cid" xmlns:w16="http://schemas.microsoft.com/office/word/2018/wordml" xmlns:w16du="http://schemas.microsoft.com/office/word/2023/wordml/word16du" xmlns:w16sdtdh="http://schemas.microsoft.com/office/word/2020/wordml/sdtdatahash" xmlns:w16se="http://schemas.microsoft.com/office/word/2015/wordml/symex" xmlns:wpg="http://schemas.microsoft.com/office/word/2010/wordprocessingGroup" xmlns:wpi="http://schemas.microsoft.com/office/word/2010/wordprocessingInk" xmlns:wne="http://schemas.microsoft.com/office/word/2006/wordml" xmlns:wps="http://schemas.microsoft.com/office/word/2010/wordprocessingShape" mc:Ignorable="w14 w15 w16se w16cid w16 w16cex w16sdtdh w16du wp14">
   <w:p>
     <w:pPr>
-      <w:pStyle w:val="En-tte"/>
+      <w:pStyle w:val="Header"/>
     </w:pPr>
     <w:r>
-      <w:rPr>
-        <w:noProof/>
-      </w:rPr>
       <w:drawing>
         <wp:anchor distT="0" distB="0" distL="114300" distR="114300" simplePos="0" relativeHeight="251659264" behindDoc="1" locked="0" layoutInCell="1" allowOverlap="1" wp14:anchorId="3FB28C93" wp14:editId="3FC7C688">
           <wp:simplePos x="0" y="0"/>
@@ -2583,17 +2465,11 @@
     </w:r>
     <w:r>
       <w:tab/>
-      <w:t>Cahier des</w:t>
-    </w:r>
-    <w:r>
-      <w:t xml:space="preserve"> charges</w:t>
+      <w:t>Cahier des charges</w:t>
     </w:r>
   </w:p>
   <w:sdt>
     <w:sdtPr>
-      <w:rPr>
-        <w:lang w:val="en-GB"/>
-      </w:rPr>
       <w:alias w:val="Sous-titre"/>
       <w:id w:val="1930541910"/>
       <w:placeholder>
@@ -2605,15 +2481,9 @@
     <w:sdtContent>
       <w:p>
         <w:pPr>
-          <w:pStyle w:val="En-tte"/>
-          <w:rPr>
-            <w:lang w:val="en-GB"/>
-          </w:rPr>
+          <w:pStyle w:val="Header"/>
         </w:pPr>
         <w:r>
-          <w:rPr>
-            <w:lang w:val="en-GB"/>
-          </w:rPr>
           <w:t>Projet SYMPHONIE</w:t>
         </w:r>
       </w:p>
@@ -2626,12 +2496,9 @@
 <w:hdr xmlns:wpc="http://schemas.microsoft.com/office/word/2010/wordprocessingCanvas" xmlns:cx="http://schemas.microsoft.com/office/drawing/2014/chartex" xmlns:cx1="http://schemas.microsoft.com/office/drawing/2015/9/8/chartex" xmlns:cx2="http://schemas.microsoft.com/office/drawing/2015/10/21/chartex" xmlns:cx3="http://schemas.microsoft.com/office/drawing/2016/5/9/chartex" xmlns:cx4="http://schemas.microsoft.com/office/drawing/2016/5/10/chartex" xmlns:cx5="http://schemas.microsoft.com/office/drawing/2016/5/11/chartex" xmlns:cx6="http://schemas.microsoft.com/office/drawing/2016/5/12/chartex" xmlns:cx7="http://schemas.microsoft.com/office/drawing/2016/5/13/chartex" xmlns:cx8="http://schemas.microsoft.com/office/drawing/2016/5/14/chartex" xmlns:mc="http://schemas.openxmlformats.org/markup-compatibility/2006" xmlns:aink="http://schemas.microsoft.com/office/drawing/2016/ink" xmlns:am3d="http://schemas.microsoft.com/office/drawing/2017/model3d" xmlns:o="urn:schemas-microsoft-com:office:office" xmlns:oel="http://schemas.microsoft.com/office/2019/extlst" xmlns:r="http://schemas.openxmlformats.org/officeDocument/2006/relationships" xmlns:m="http://schemas.openxmlformats.org/officeDocument/2006/math" xmlns:v="urn:schemas-microsoft-com:vml" xmlns:wp14="http://schemas.microsoft.com/office/word/2010/wordprocessingDrawing" xmlns:wp="http://schemas.openxmlformats.org/drawingml/2006/wordprocessingDrawing" xmlns:w10="urn:schemas-microsoft-com:office:word" xmlns:w="http://schemas.openxmlformats.org/wordprocessingml/2006/main" xmlns:w14="http://schemas.microsoft.com/office/word/2010/wordml" xmlns:w15="http://schemas.microsoft.com/office/word/2012/wordml" xmlns:w16cex="http://schemas.microsoft.com/office/word/2018/wordml/cex" xmlns:w16cid="http://schemas.microsoft.com/office/word/2016/wordml/cid" xmlns:w16="http://schemas.microsoft.com/office/word/2018/wordml" xmlns:w16du="http://schemas.microsoft.com/office/word/2023/wordml/word16du" xmlns:w16sdtdh="http://schemas.microsoft.com/office/word/2020/wordml/sdtdatahash" xmlns:w16se="http://schemas.microsoft.com/office/word/2015/wordml/symex" xmlns:wpg="http://schemas.microsoft.com/office/word/2010/wordprocessingGroup" xmlns:wpi="http://schemas.microsoft.com/office/word/2010/wordprocessingInk" xmlns:wne="http://schemas.microsoft.com/office/word/2006/wordml" xmlns:wps="http://schemas.microsoft.com/office/word/2010/wordprocessingShape" mc:Ignorable="w14 w15 w16se w16cid w16 w16cex w16sdtdh w16du wp14">
   <w:p>
     <w:pPr>
-      <w:pStyle w:val="En-tte"/>
+      <w:pStyle w:val="Header"/>
     </w:pPr>
     <w:r>
-      <w:rPr>
-        <w:noProof/>
-      </w:rPr>
       <w:drawing>
         <wp:anchor distT="0" distB="0" distL="114300" distR="114300" simplePos="0" relativeHeight="251661312" behindDoc="1" locked="0" layoutInCell="1" allowOverlap="1" wp14:anchorId="25F33CE8" wp14:editId="7F744F11">
           <wp:simplePos x="0" y="0"/>
@@ -2728,7 +2595,7 @@
     <w:lvl w:ilvl="0">
       <w:start w:val="1"/>
       <w:numFmt w:val="decimal"/>
-      <w:pStyle w:val="Titre1"/>
+      <w:pStyle w:val="Heading1"/>
       <w:lvlText w:val="%1."/>
       <w:lvlJc w:val="left"/>
       <w:pPr>
@@ -2973,7 +2840,7 @@
     <w:lvl w:ilvl="1">
       <w:start w:val="1"/>
       <w:numFmt w:val="decimal"/>
-      <w:pStyle w:val="Titre2"/>
+      <w:pStyle w:val="Heading2"/>
       <w:lvlText w:val="%1.%2."/>
       <w:lvlJc w:val="left"/>
       <w:pPr>
@@ -3457,11 +3324,11 @@
     <w:name w:val="Normal"/>
     <w:qFormat/>
   </w:style>
-  <w:style w:type="paragraph" w:styleId="Titre1">
+  <w:style w:type="paragraph" w:styleId="Heading1">
     <w:name w:val="heading 1"/>
     <w:basedOn w:val="Normal"/>
     <w:next w:val="Normal"/>
-    <w:link w:val="Titre1Car"/>
+    <w:link w:val="Heading1Char"/>
     <w:uiPriority w:val="9"/>
     <w:qFormat/>
     <w:rsid w:val="007C4CB8"/>
@@ -3481,11 +3348,11 @@
       <w:szCs w:val="32"/>
     </w:rPr>
   </w:style>
-  <w:style w:type="paragraph" w:styleId="Titre2">
+  <w:style w:type="paragraph" w:styleId="Heading2">
     <w:name w:val="heading 2"/>
     <w:basedOn w:val="Normal"/>
     <w:next w:val="Normal"/>
-    <w:link w:val="Titre2Car"/>
+    <w:link w:val="Heading2Char"/>
     <w:uiPriority w:val="9"/>
     <w:unhideWhenUsed/>
     <w:qFormat/>
@@ -3507,13 +3374,13 @@
       <w:szCs w:val="26"/>
     </w:rPr>
   </w:style>
-  <w:style w:type="character" w:default="1" w:styleId="Policepardfaut">
+  <w:style w:type="character" w:default="1" w:styleId="DefaultParagraphFont">
     <w:name w:val="Default Paragraph Font"/>
     <w:uiPriority w:val="1"/>
     <w:semiHidden/>
     <w:unhideWhenUsed/>
   </w:style>
-  <w:style w:type="table" w:default="1" w:styleId="TableauNormal">
+  <w:style w:type="table" w:default="1" w:styleId="TableNormal">
     <w:name w:val="Normal Table"/>
     <w:uiPriority w:val="99"/>
     <w:semiHidden/>
@@ -3528,16 +3395,16 @@
       </w:tblCellMar>
     </w:tblPr>
   </w:style>
-  <w:style w:type="numbering" w:default="1" w:styleId="Aucuneliste">
+  <w:style w:type="numbering" w:default="1" w:styleId="NoList">
     <w:name w:val="No List"/>
     <w:uiPriority w:val="99"/>
     <w:semiHidden/>
     <w:unhideWhenUsed/>
   </w:style>
-  <w:style w:type="paragraph" w:styleId="En-tte">
+  <w:style w:type="paragraph" w:styleId="Header">
     <w:name w:val="header"/>
     <w:basedOn w:val="Normal"/>
-    <w:link w:val="En-tteCar"/>
+    <w:link w:val="HeaderChar"/>
     <w:uiPriority w:val="99"/>
     <w:unhideWhenUsed/>
     <w:rsid w:val="00BF70C1"/>
@@ -3549,17 +3416,17 @@
       <w:spacing w:after="0" w:line="240" w:lineRule="auto"/>
     </w:pPr>
   </w:style>
-  <w:style w:type="character" w:customStyle="1" w:styleId="En-tteCar">
-    <w:name w:val="En-tête Car"/>
-    <w:basedOn w:val="Policepardfaut"/>
-    <w:link w:val="En-tte"/>
+  <w:style w:type="character" w:customStyle="1" w:styleId="HeaderChar">
+    <w:name w:val="Header Char"/>
+    <w:basedOn w:val="DefaultParagraphFont"/>
+    <w:link w:val="Header"/>
     <w:uiPriority w:val="99"/>
     <w:rsid w:val="00BF70C1"/>
   </w:style>
-  <w:style w:type="paragraph" w:styleId="Pieddepage">
+  <w:style w:type="paragraph" w:styleId="Footer">
     <w:name w:val="footer"/>
     <w:basedOn w:val="Normal"/>
-    <w:link w:val="PieddepageCar"/>
+    <w:link w:val="FooterChar"/>
     <w:uiPriority w:val="99"/>
     <w:unhideWhenUsed/>
     <w:rsid w:val="00BF70C1"/>
@@ -3571,18 +3438,18 @@
       <w:spacing w:after="0" w:line="240" w:lineRule="auto"/>
     </w:pPr>
   </w:style>
-  <w:style w:type="character" w:customStyle="1" w:styleId="PieddepageCar">
-    <w:name w:val="Pied de page Car"/>
-    <w:basedOn w:val="Policepardfaut"/>
-    <w:link w:val="Pieddepage"/>
+  <w:style w:type="character" w:customStyle="1" w:styleId="FooterChar">
+    <w:name w:val="Footer Char"/>
+    <w:basedOn w:val="DefaultParagraphFont"/>
+    <w:link w:val="Footer"/>
     <w:uiPriority w:val="99"/>
     <w:rsid w:val="00BF70C1"/>
   </w:style>
-  <w:style w:type="paragraph" w:styleId="Titre">
+  <w:style w:type="paragraph" w:styleId="Title">
     <w:name w:val="Title"/>
     <w:basedOn w:val="Normal"/>
     <w:next w:val="Normal"/>
-    <w:link w:val="TitreCar"/>
+    <w:link w:val="TitleChar"/>
     <w:uiPriority w:val="10"/>
     <w:qFormat/>
     <w:rsid w:val="00BF70C1"/>
@@ -3598,10 +3465,10 @@
       <w:szCs w:val="56"/>
     </w:rPr>
   </w:style>
-  <w:style w:type="character" w:customStyle="1" w:styleId="TitreCar">
-    <w:name w:val="Titre Car"/>
-    <w:basedOn w:val="Policepardfaut"/>
-    <w:link w:val="Titre"/>
+  <w:style w:type="character" w:customStyle="1" w:styleId="TitleChar">
+    <w:name w:val="Title Char"/>
+    <w:basedOn w:val="DefaultParagraphFont"/>
+    <w:link w:val="Title"/>
     <w:uiPriority w:val="10"/>
     <w:rsid w:val="00BF70C1"/>
     <w:rPr>
@@ -3612,11 +3479,11 @@
       <w:szCs w:val="56"/>
     </w:rPr>
   </w:style>
-  <w:style w:type="paragraph" w:styleId="Sous-titre">
+  <w:style w:type="paragraph" w:styleId="Subtitle">
     <w:name w:val="Subtitle"/>
     <w:basedOn w:val="Normal"/>
     <w:next w:val="Normal"/>
-    <w:link w:val="Sous-titreCar"/>
+    <w:link w:val="SubtitleChar"/>
     <w:uiPriority w:val="11"/>
     <w:qFormat/>
     <w:rsid w:val="00BF70C1"/>
@@ -3631,10 +3498,10 @@
       <w:spacing w:val="15"/>
     </w:rPr>
   </w:style>
-  <w:style w:type="character" w:customStyle="1" w:styleId="Sous-titreCar">
-    <w:name w:val="Sous-titre Car"/>
-    <w:basedOn w:val="Policepardfaut"/>
-    <w:link w:val="Sous-titre"/>
+  <w:style w:type="character" w:customStyle="1" w:styleId="SubtitleChar">
+    <w:name w:val="Subtitle Char"/>
+    <w:basedOn w:val="DefaultParagraphFont"/>
+    <w:link w:val="Subtitle"/>
     <w:uiPriority w:val="11"/>
     <w:rsid w:val="00BF70C1"/>
     <w:rPr>
@@ -3643,9 +3510,9 @@
       <w:spacing w:val="15"/>
     </w:rPr>
   </w:style>
-  <w:style w:type="paragraph" w:styleId="Sansinterligne">
+  <w:style w:type="paragraph" w:styleId="NoSpacing">
     <w:name w:val="No Spacing"/>
-    <w:link w:val="SansinterligneCar"/>
+    <w:link w:val="NoSpacingChar"/>
     <w:uiPriority w:val="1"/>
     <w:qFormat/>
     <w:rsid w:val="00BF70C1"/>
@@ -3659,10 +3526,10 @@
       <w14:ligatures w14:val="none"/>
     </w:rPr>
   </w:style>
-  <w:style w:type="character" w:customStyle="1" w:styleId="SansinterligneCar">
-    <w:name w:val="Sans interligne Car"/>
-    <w:basedOn w:val="Policepardfaut"/>
-    <w:link w:val="Sansinterligne"/>
+  <w:style w:type="character" w:customStyle="1" w:styleId="NoSpacingChar">
+    <w:name w:val="No Spacing Char"/>
+    <w:basedOn w:val="DefaultParagraphFont"/>
+    <w:link w:val="NoSpacing"/>
     <w:uiPriority w:val="1"/>
     <w:rsid w:val="00BF70C1"/>
     <w:rPr>
@@ -3672,9 +3539,9 @@
       <w14:ligatures w14:val="none"/>
     </w:rPr>
   </w:style>
-  <w:style w:type="character" w:styleId="Textedelespacerserv">
+  <w:style w:type="character" w:styleId="PlaceholderText">
     <w:name w:val="Placeholder Text"/>
-    <w:basedOn w:val="Policepardfaut"/>
+    <w:basedOn w:val="DefaultParagraphFont"/>
     <w:uiPriority w:val="99"/>
     <w:semiHidden/>
     <w:rsid w:val="00BF70C1"/>
@@ -3682,10 +3549,10 @@
       <w:color w:val="808080"/>
     </w:rPr>
   </w:style>
-  <w:style w:type="character" w:customStyle="1" w:styleId="Titre1Car">
-    <w:name w:val="Titre 1 Car"/>
-    <w:basedOn w:val="Policepardfaut"/>
-    <w:link w:val="Titre1"/>
+  <w:style w:type="character" w:customStyle="1" w:styleId="Heading1Char">
+    <w:name w:val="Heading 1 Char"/>
+    <w:basedOn w:val="DefaultParagraphFont"/>
+    <w:link w:val="Heading1"/>
     <w:uiPriority w:val="9"/>
     <w:rsid w:val="007C4CB8"/>
     <w:rPr>
@@ -3695,10 +3562,10 @@
       <w:szCs w:val="32"/>
     </w:rPr>
   </w:style>
-  <w:style w:type="paragraph" w:styleId="Paragraphedeliste">
+  <w:style w:type="paragraph" w:styleId="ListParagraph">
     <w:name w:val="List Paragraph"/>
     <w:basedOn w:val="Normal"/>
-    <w:link w:val="ParagraphedelisteCar"/>
+    <w:link w:val="ListParagraphChar"/>
     <w:uiPriority w:val="34"/>
     <w:qFormat/>
     <w:rsid w:val="00651881"/>
@@ -3708,9 +3575,9 @@
       <w:jc w:val="both"/>
     </w:pPr>
   </w:style>
-  <w:style w:type="paragraph" w:styleId="En-ttedetabledesmatires">
+  <w:style w:type="paragraph" w:styleId="TOCHeading">
     <w:name w:val="TOC Heading"/>
-    <w:basedOn w:val="Titre1"/>
+    <w:basedOn w:val="Heading1"/>
     <w:next w:val="Normal"/>
     <w:uiPriority w:val="39"/>
     <w:unhideWhenUsed/>
@@ -3725,7 +3592,7 @@
       <w14:ligatures w14:val="none"/>
     </w:rPr>
   </w:style>
-  <w:style w:type="paragraph" w:styleId="TM1">
+  <w:style w:type="paragraph" w:styleId="TOC1">
     <w:name w:val="toc 1"/>
     <w:basedOn w:val="Normal"/>
     <w:next w:val="Normal"/>
@@ -3737,9 +3604,9 @@
       <w:spacing w:after="100"/>
     </w:pPr>
   </w:style>
-  <w:style w:type="character" w:styleId="Lienhypertexte">
+  <w:style w:type="character" w:styleId="Hyperlink">
     <w:name w:val="Hyperlink"/>
-    <w:basedOn w:val="Policepardfaut"/>
+    <w:basedOn w:val="DefaultParagraphFont"/>
     <w:uiPriority w:val="99"/>
     <w:unhideWhenUsed/>
     <w:rsid w:val="006457E4"/>
@@ -3748,10 +3615,10 @@
       <w:u w:val="single"/>
     </w:rPr>
   </w:style>
-  <w:style w:type="character" w:customStyle="1" w:styleId="Titre2Car">
-    <w:name w:val="Titre 2 Car"/>
-    <w:basedOn w:val="Policepardfaut"/>
-    <w:link w:val="Titre2"/>
+  <w:style w:type="character" w:customStyle="1" w:styleId="Heading2Char">
+    <w:name w:val="Heading 2 Char"/>
+    <w:basedOn w:val="DefaultParagraphFont"/>
+    <w:link w:val="Heading2"/>
     <w:uiPriority w:val="9"/>
     <w:rsid w:val="007C4CB8"/>
     <w:rPr>
@@ -3761,7 +3628,7 @@
       <w:szCs w:val="26"/>
     </w:rPr>
   </w:style>
-  <w:style w:type="paragraph" w:styleId="TM2">
+  <w:style w:type="paragraph" w:styleId="TOC2">
     <w:name w:val="toc 2"/>
     <w:basedOn w:val="Normal"/>
     <w:next w:val="Normal"/>
@@ -3774,10 +3641,10 @@
       <w:ind w:left="220"/>
     </w:pPr>
   </w:style>
-  <w:style w:type="paragraph" w:styleId="Notedebasdepage">
+  <w:style w:type="paragraph" w:styleId="FootnoteText">
     <w:name w:val="footnote text"/>
     <w:basedOn w:val="Normal"/>
-    <w:link w:val="NotedebasdepageCar"/>
+    <w:link w:val="FootnoteTextChar"/>
     <w:uiPriority w:val="99"/>
     <w:semiHidden/>
     <w:unhideWhenUsed/>
@@ -3790,10 +3657,10 @@
       <w:szCs w:val="20"/>
     </w:rPr>
   </w:style>
-  <w:style w:type="character" w:customStyle="1" w:styleId="NotedebasdepageCar">
-    <w:name w:val="Note de bas de page Car"/>
-    <w:basedOn w:val="Policepardfaut"/>
-    <w:link w:val="Notedebasdepage"/>
+  <w:style w:type="character" w:customStyle="1" w:styleId="FootnoteTextChar">
+    <w:name w:val="Footnote Text Char"/>
+    <w:basedOn w:val="DefaultParagraphFont"/>
+    <w:link w:val="FootnoteText"/>
     <w:uiPriority w:val="99"/>
     <w:semiHidden/>
     <w:rsid w:val="00525863"/>
@@ -3802,9 +3669,9 @@
       <w:szCs w:val="20"/>
     </w:rPr>
   </w:style>
-  <w:style w:type="character" w:styleId="Appelnotedebasdep">
+  <w:style w:type="character" w:styleId="FootnoteReference">
     <w:name w:val="footnote reference"/>
-    <w:basedOn w:val="Policepardfaut"/>
+    <w:basedOn w:val="DefaultParagraphFont"/>
     <w:uiPriority w:val="99"/>
     <w:semiHidden/>
     <w:unhideWhenUsed/>
@@ -3815,7 +3682,7 @@
   </w:style>
   <w:style w:type="paragraph" w:customStyle="1" w:styleId="Aidesderdaction">
     <w:name w:val="Aides de rédaction"/>
-    <w:basedOn w:val="Paragraphedeliste"/>
+    <w:basedOn w:val="ListParagraph"/>
     <w:link w:val="AidesderdactionCar"/>
     <w:qFormat/>
     <w:rsid w:val="00F53A1E"/>
@@ -3823,16 +3690,16 @@
       <w:color w:val="C830CC" w:themeColor="accent2"/>
     </w:rPr>
   </w:style>
-  <w:style w:type="character" w:customStyle="1" w:styleId="ParagraphedelisteCar">
-    <w:name w:val="Paragraphe de liste Car"/>
-    <w:basedOn w:val="Policepardfaut"/>
-    <w:link w:val="Paragraphedeliste"/>
+  <w:style w:type="character" w:customStyle="1" w:styleId="ListParagraphChar">
+    <w:name w:val="List Paragraph Char"/>
+    <w:basedOn w:val="DefaultParagraphFont"/>
+    <w:link w:val="ListParagraph"/>
     <w:uiPriority w:val="34"/>
     <w:rsid w:val="00F53A1E"/>
   </w:style>
   <w:style w:type="character" w:customStyle="1" w:styleId="AidesderdactionCar">
     <w:name w:val="Aides de rédaction Car"/>
-    <w:basedOn w:val="ParagraphedelisteCar"/>
+    <w:basedOn w:val="ListParagraphChar"/>
     <w:link w:val="Aidesderdaction"/>
     <w:rsid w:val="00F53A1E"/>
     <w:rPr>
@@ -3858,9 +3725,9 @@
       <w14:ligatures w14:val="none"/>
     </w:rPr>
   </w:style>
-  <w:style w:type="character" w:styleId="lev">
+  <w:style w:type="character" w:styleId="Strong">
     <w:name w:val="Strong"/>
-    <w:basedOn w:val="Policepardfaut"/>
+    <w:basedOn w:val="DefaultParagraphFont"/>
     <w:uiPriority w:val="22"/>
     <w:qFormat/>
     <w:rsid w:val="00CD265E"/>
@@ -4050,7 +3917,7 @@
         <w:p>
           <w:r>
             <w:rPr>
-              <w:rStyle w:val="Textedelespacerserv"/>
+              <w:rStyle w:val="PlaceholderText"/>
             </w:rPr>
             <w:t>[État ]</w:t>
           </w:r>
@@ -4076,7 +3943,7 @@
         <w:p>
           <w:r>
             <w:rPr>
-              <w:rStyle w:val="Textedelespacerserv"/>
+              <w:rStyle w:val="PlaceholderText"/>
             </w:rPr>
             <w:t>[État ]</w:t>
           </w:r>
@@ -4236,8 +4103,10 @@
     <w:rsid w:val="00444A56"/>
     <w:rsid w:val="00471EDE"/>
     <w:rsid w:val="00675E83"/>
+    <w:rsid w:val="006920A9"/>
     <w:rsid w:val="007902EB"/>
     <w:rsid w:val="00A01981"/>
+    <w:rsid w:val="00EB7A1A"/>
     <w:rsid w:val="00FB2B00"/>
   </w:rsids>
   <m:mathPr>
@@ -4662,13 +4531,13 @@
     <w:name w:val="Normal"/>
     <w:qFormat/>
   </w:style>
-  <w:style w:type="character" w:default="1" w:styleId="Policepardfaut">
+  <w:style w:type="character" w:default="1" w:styleId="DefaultParagraphFont">
     <w:name w:val="Default Paragraph Font"/>
     <w:uiPriority w:val="1"/>
     <w:semiHidden/>
     <w:unhideWhenUsed/>
   </w:style>
-  <w:style w:type="table" w:default="1" w:styleId="TableauNormal">
+  <w:style w:type="table" w:default="1" w:styleId="TableNormal">
     <w:name w:val="Normal Table"/>
     <w:uiPriority w:val="99"/>
     <w:semiHidden/>
@@ -4683,7 +4552,7 @@
       </w:tblCellMar>
     </w:tblPr>
   </w:style>
-  <w:style w:type="numbering" w:default="1" w:styleId="Aucuneliste">
+  <w:style w:type="numbering" w:default="1" w:styleId="NoList">
     <w:name w:val="No List"/>
     <w:uiPriority w:val="99"/>
     <w:semiHidden/>
@@ -4709,9 +4578,9 @@
     <w:name w:val="3DED247F639641B5A0D64C7C74FA2DF3"/>
     <w:rsid w:val="00FB2B00"/>
   </w:style>
-  <w:style w:type="character" w:styleId="Textedelespacerserv">
+  <w:style w:type="character" w:styleId="PlaceholderText">
     <w:name w:val="Placeholder Text"/>
-    <w:basedOn w:val="Policepardfaut"/>
+    <w:basedOn w:val="DefaultParagraphFont"/>
     <w:uiPriority w:val="99"/>
     <w:semiHidden/>
     <w:rsid w:val="00FB2B00"/>

</xml_diff>